<commit_message>
Docx -> LIF -> JSON/HTML conversions
</commit_message>
<xml_diff>
--- a/test/data/mahagaba.docx
+++ b/test/data/mahagaba.docx
@@ -62,7 +62,21 @@
         <w:rPr>
           <w:rtl w:val="0"/>
         </w:rPr>
-        <w:t xml:space="preserve">Mahagaba was a white clydesdale; a breed known for their thick build and strength. Mahagaba, however, was born with a deformity. His front right leg was underdeveloped and small, like that of a normal horse. The leg wasn't long enough to touch the ground while standing, yet Mahagaba managed to hobble around on it when necessary. Despite his handicap, he was smart and well-tempered. </w:t>
+        <w:t>Mahagaba was a</w:t>
+      </w:r>
+      <w:r>
+        <w:rPr>
+          <w:rtl w:val="0"/>
+          <w:lang w:val="en-US"/>
+        </w:rPr>
+        <w:t xml:space="preserve"> </w:t>
+      </w:r>
+      <w:r>
+        <w:rPr>
+          <w:rtl w:val="0"/>
+          <w:lang w:val="en-US"/>
+        </w:rPr>
+        <w:t xml:space="preserve">white clydesdale; a breed known for their thick build and strength. Mahagaba, however, was born with a deformity. His front right leg was underdeveloped and small, like that of a normal horse. The leg wasn't long enough to touch the ground while standing, yet Mahagaba managed to hobble around on it when necessary. Despite his handicap, he was smart and well-tempered. </w:t>
       </w:r>
     </w:p>
     <w:p>
@@ -141,7 +155,63 @@
           <w:rtl w:val="0"/>
           <w:lang w:val="en-US"/>
         </w:rPr>
-        <w:t xml:space="preserve">As if the gods hadn't been cruel enough, Mahagaba died at the age of four. He had discovered how to unlatch the door to his stall, and was awkwardly trotting around in the feld. A pair of boys thought it would be funny to throw rocks at the deformed horse. Startled, Mahagaba lost his footing on uneven ground and broke his good front leg. Seamus was the frst to fnd him and, before Karen had a chance to meddle, he fred a shotgun cartridge into Mahagaba's head. Such is the fate of horses with broken legs. </w:t>
+        <w:t>As if the gods hadn't been cruel enough, Mahagaba died at the age of four. He had discovered how to unlatch the door to his stall, and was awkwardly trotting around in the f</w:t>
+      </w:r>
+      <w:r>
+        <w:rPr>
+          <w:rtl w:val="0"/>
+          <w:lang w:val="en-US"/>
+        </w:rPr>
+        <w:t>i</w:t>
+      </w:r>
+      <w:r>
+        <w:rPr>
+          <w:rtl w:val="0"/>
+          <w:lang w:val="en-US"/>
+        </w:rPr>
+        <w:t>eld. A pair of boys thought it would be funny to throw rocks at the deformed horse. Startled, Mahagaba lost his footing on uneven ground and broke his good front leg. Seamus was the f</w:t>
+      </w:r>
+      <w:r>
+        <w:rPr>
+          <w:rtl w:val="0"/>
+          <w:lang w:val="en-US"/>
+        </w:rPr>
+        <w:t>i</w:t>
+      </w:r>
+      <w:r>
+        <w:rPr>
+          <w:rtl w:val="0"/>
+          <w:lang w:val="en-US"/>
+        </w:rPr>
+        <w:t>rst to f</w:t>
+      </w:r>
+      <w:r>
+        <w:rPr>
+          <w:rtl w:val="0"/>
+          <w:lang w:val="en-US"/>
+        </w:rPr>
+        <w:t>i</w:t>
+      </w:r>
+      <w:r>
+        <w:rPr>
+          <w:rtl w:val="0"/>
+          <w:lang w:val="en-US"/>
+        </w:rPr>
+        <w:t>nd him and, before Karen had a chance to meddle, he f</w:t>
+      </w:r>
+      <w:r>
+        <w:rPr>
+          <w:rtl w:val="0"/>
+          <w:lang w:val="en-US"/>
+        </w:rPr>
+        <w:t>i</w:t>
+      </w:r>
+      <w:r>
+        <w:rPr>
+          <w:rtl w:val="0"/>
+          <w:lang w:val="en-US"/>
+        </w:rPr>
+        <w:t xml:space="preserve">red a shotgun cartridge into Mahagaba's head. Such is the fate of horses with broken legs. </w:t>
       </w:r>
     </w:p>
     <w:p>
@@ -190,12 +260,14 @@
       <w:r>
         <w:rPr>
           <w:rtl w:val="0"/>
-        </w:rPr>
-        <w:t>“</w:t>
-      </w:r>
-      <w:r>
-        <w:rPr>
-          <w:rtl w:val="0"/>
+          <w:lang w:val="de-DE"/>
+        </w:rPr>
+        <w:t>“</w:t>
+      </w:r>
+      <w:r>
+        <w:rPr>
+          <w:rtl w:val="0"/>
+          <w:lang w:val="en-US"/>
         </w:rPr>
         <w:t>I need to piss really bad,</w:t>
       </w:r>
@@ -208,12 +280,14 @@
       <w:r>
         <w:rPr>
           <w:rtl w:val="0"/>
-        </w:rPr>
-        <w:t xml:space="preserve">said Rex. </w:t>
-      </w:r>
-      <w:r>
-        <w:rPr>
-          <w:rtl w:val="0"/>
+          <w:lang w:val="en-US"/>
+        </w:rPr>
+        <w:t xml:space="preserve">said Chad. </w:t>
+      </w:r>
+      <w:r>
+        <w:rPr>
+          <w:rtl w:val="0"/>
+          <w:lang w:val="de-DE"/>
         </w:rPr>
         <w:t>“</w:t>
       </w:r>
@@ -240,17 +314,18 @@
           <w:rtl w:val="0"/>
           <w:lang w:val="en-US"/>
         </w:rPr>
-        <w:t xml:space="preserve">Shaun stopped the car on the side of the long country road. Rex quickly jumped out to relieve himself. Nobody wanted to watch Rex do his business, but they couldn't help but look when they heard laughter. He was pissing on a horse. </w:t>
-      </w:r>
-    </w:p>
-    <w:p>
-      <w:pPr>
-        <w:pStyle w:val="Body"/>
-        <w:bidi w:val="0"/>
-      </w:pPr>
-      <w:r>
-        <w:rPr>
-          <w:rtl w:val="0"/>
+        <w:t xml:space="preserve">Shaun stopped the car on the side of the long country road. Chad quickly jumped out to relieve himself. Nobody wanted to watch Chad do his business, but they couldn't help but look when they heard laughter. He was pissing on a horse. </w:t>
+      </w:r>
+    </w:p>
+    <w:p>
+      <w:pPr>
+        <w:pStyle w:val="Body"/>
+        <w:bidi w:val="0"/>
+      </w:pPr>
+      <w:r>
+        <w:rPr>
+          <w:rtl w:val="0"/>
+          <w:lang w:val="de-DE"/>
         </w:rPr>
         <w:t>“</w:t>
       </w:r>
@@ -283,6 +358,7 @@
       <w:r>
         <w:rPr>
           <w:rtl w:val="0"/>
+          <w:lang w:val="de-DE"/>
         </w:rPr>
         <w:t>“</w:t>
       </w:r>
@@ -304,18 +380,19 @@
           <w:rtl w:val="0"/>
           <w:lang w:val="en-US"/>
         </w:rPr>
-        <w:t xml:space="preserve">said Rex. </w:t>
-      </w:r>
-      <w:r>
-        <w:rPr>
-          <w:rtl w:val="0"/>
-        </w:rPr>
-        <w:t>“</w:t>
-      </w:r>
-      <w:r>
-        <w:rPr>
-          <w:rtl w:val="0"/>
-          <w:lang w:val="fr-FR"/>
+        <w:t xml:space="preserve">said Chad. </w:t>
+      </w:r>
+      <w:r>
+        <w:rPr>
+          <w:rtl w:val="0"/>
+          <w:lang w:val="de-DE"/>
+        </w:rPr>
+        <w:t>“</w:t>
+      </w:r>
+      <w:r>
+        <w:rPr>
+          <w:rtl w:val="0"/>
+          <w:lang w:val="en-US"/>
         </w:rPr>
         <w:t>You love it, dontcha buddy!</w:t>
       </w:r>
@@ -334,6 +411,7 @@
       <w:r>
         <w:rPr>
           <w:rtl w:val="0"/>
+          <w:lang w:val="de-DE"/>
         </w:rPr>
         <w:t>“</w:t>
       </w:r>
@@ -368,17 +446,18 @@
           <w:rtl w:val="0"/>
           <w:lang w:val="en-US"/>
         </w:rPr>
-        <w:t xml:space="preserve">Rex got back into the car with a smile on his face. Bell sighed and shook her head. </w:t>
-      </w:r>
-    </w:p>
-    <w:p>
-      <w:pPr>
-        <w:pStyle w:val="Body"/>
-        <w:bidi w:val="0"/>
-      </w:pPr>
-      <w:r>
-        <w:rPr>
-          <w:rtl w:val="0"/>
+        <w:t xml:space="preserve">Chad got back into the car with a smile on his face. Bell sighed and shook her head. </w:t>
+      </w:r>
+    </w:p>
+    <w:p>
+      <w:pPr>
+        <w:pStyle w:val="Body"/>
+        <w:bidi w:val="0"/>
+      </w:pPr>
+      <w:r>
+        <w:rPr>
+          <w:rtl w:val="0"/>
+          <w:lang w:val="de-DE"/>
         </w:rPr>
         <w:t>“</w:t>
       </w:r>
@@ -400,17 +479,18 @@
           <w:rtl w:val="0"/>
           <w:lang w:val="en-US"/>
         </w:rPr>
-        <w:t xml:space="preserve">said Rex. </w:t>
-      </w:r>
-    </w:p>
-    <w:p>
-      <w:pPr>
-        <w:pStyle w:val="Body"/>
-        <w:bidi w:val="0"/>
-      </w:pPr>
-      <w:r>
-        <w:rPr>
-          <w:rtl w:val="0"/>
+        <w:t xml:space="preserve">said Chad. </w:t>
+      </w:r>
+    </w:p>
+    <w:p>
+      <w:pPr>
+        <w:pStyle w:val="Body"/>
+        <w:bidi w:val="0"/>
+      </w:pPr>
+      <w:r>
+        <w:rPr>
+          <w:rtl w:val="0"/>
+          <w:lang w:val="de-DE"/>
         </w:rPr>
         <w:t>“</w:t>
       </w:r>
@@ -437,6 +517,7 @@
       <w:r>
         <w:rPr>
           <w:rtl w:val="0"/>
+          <w:lang w:val="de-DE"/>
         </w:rPr>
         <w:t>“</w:t>
       </w:r>
@@ -464,17 +545,18 @@
           <w:rtl w:val="0"/>
           <w:lang w:val="en-US"/>
         </w:rPr>
-        <w:t xml:space="preserve">Rex found both of those scenarios amusing. </w:t>
-      </w:r>
-    </w:p>
-    <w:p>
-      <w:pPr>
-        <w:pStyle w:val="Body"/>
-        <w:bidi w:val="0"/>
-      </w:pPr>
-      <w:r>
-        <w:rPr>
-          <w:rtl w:val="0"/>
+        <w:t xml:space="preserve">Chad found both of those scenarios amusing. </w:t>
+      </w:r>
+    </w:p>
+    <w:p>
+      <w:pPr>
+        <w:pStyle w:val="Body"/>
+        <w:bidi w:val="0"/>
+      </w:pPr>
+      <w:r>
+        <w:rPr>
+          <w:rtl w:val="0"/>
+          <w:lang w:val="de-DE"/>
         </w:rPr>
         <w:t>“</w:t>
       </w:r>
@@ -496,7 +578,7 @@
           <w:rtl w:val="0"/>
           <w:lang w:val="en-US"/>
         </w:rPr>
-        <w:t xml:space="preserve">said Rex. He continued drivelling on about how various types of excrement would be funny on various animals, as they drove to the campsite. </w:t>
+        <w:t xml:space="preserve">said Chad. He continued drivelling on about how various types of excrement would be funny on various animals, as they drove to the campsite. </w:t>
       </w:r>
     </w:p>
     <w:p>
@@ -534,6 +616,7 @@
       <w:r>
         <w:rPr>
           <w:rtl w:val="0"/>
+          <w:lang w:val="de-DE"/>
         </w:rPr>
         <w:t>“</w:t>
       </w:r>
@@ -566,6 +649,7 @@
       <w:r>
         <w:rPr>
           <w:rtl w:val="0"/>
+          <w:lang w:val="de-DE"/>
         </w:rPr>
         <w:t>“</w:t>
       </w:r>
@@ -591,6 +675,7 @@
       <w:r>
         <w:rPr>
           <w:rtl w:val="0"/>
+          <w:lang w:val="de-DE"/>
         </w:rPr>
         <w:t>“</w:t>
       </w:r>
@@ -629,6 +714,7 @@
       <w:r>
         <w:rPr>
           <w:rtl w:val="0"/>
+          <w:lang w:val="de-DE"/>
         </w:rPr>
         <w:t>“</w:t>
       </w:r>
@@ -668,6 +754,7 @@
       <w:r>
         <w:rPr>
           <w:rtl w:val="0"/>
+          <w:lang w:val="de-DE"/>
         </w:rPr>
         <w:t>“</w:t>
       </w:r>
@@ -700,6 +787,7 @@
       <w:r>
         <w:rPr>
           <w:rtl w:val="0"/>
+          <w:lang w:val="de-DE"/>
         </w:rPr>
         <w:t>“</w:t>
       </w:r>
@@ -740,7 +828,7 @@
           <w:rtl w:val="0"/>
           <w:lang w:val="en-US"/>
         </w:rPr>
-        <w:t>In the distance, Shaun and Rex were having a sword f</w:t>
+        <w:t>In the distance, Shaun and Chad were having a sword f</w:t>
       </w:r>
       <w:r>
         <w:rPr>
@@ -765,6 +853,7 @@
       <w:r>
         <w:rPr>
           <w:rtl w:val="0"/>
+          <w:lang w:val="de-DE"/>
         </w:rPr>
         <w:t>“</w:t>
       </w:r>
@@ -840,7 +929,7 @@
           <w:rtl w:val="0"/>
           <w:lang w:val="en-US"/>
         </w:rPr>
-        <w:t>rst to go to sleep. Rex and Bell shared some time alone before putting out the f</w:t>
+        <w:t>rst to go to sleep. Chad and Bell shared some time alone before putting out the f</w:t>
       </w:r>
       <w:r>
         <w:rPr>
@@ -852,6 +941,7 @@
       <w:r>
         <w:rPr>
           <w:rtl w:val="0"/>
+          <w:lang w:val="it-IT"/>
         </w:rPr>
         <w:t xml:space="preserve">re. </w:t>
       </w:r>
@@ -866,17 +956,18 @@
           <w:rtl w:val="0"/>
           <w:lang w:val="en-US"/>
         </w:rPr>
-        <w:t xml:space="preserve">Rex climbed into the tent and crawled on top of Bell. </w:t>
-      </w:r>
-    </w:p>
-    <w:p>
-      <w:pPr>
-        <w:pStyle w:val="Body"/>
-        <w:bidi w:val="0"/>
-      </w:pPr>
-      <w:r>
-        <w:rPr>
-          <w:rtl w:val="0"/>
+        <w:t xml:space="preserve">Chad climbed into the tent and crawled on top of Bell. </w:t>
+      </w:r>
+    </w:p>
+    <w:p>
+      <w:pPr>
+        <w:pStyle w:val="Body"/>
+        <w:bidi w:val="0"/>
+      </w:pPr>
+      <w:r>
+        <w:rPr>
+          <w:rtl w:val="0"/>
+          <w:lang w:val="de-DE"/>
         </w:rPr>
         <w:t>“</w:t>
       </w:r>
@@ -898,11 +989,12 @@
           <w:rtl w:val="0"/>
           <w:lang w:val="en-US"/>
         </w:rPr>
-        <w:t xml:space="preserve">said Rex, </w:t>
-      </w:r>
-      <w:r>
-        <w:rPr>
-          <w:rtl w:val="0"/>
+        <w:t xml:space="preserve">said Chad, </w:t>
+      </w:r>
+      <w:r>
+        <w:rPr>
+          <w:rtl w:val="0"/>
+          <w:lang w:val="de-DE"/>
         </w:rPr>
         <w:t>“</w:t>
       </w:r>
@@ -928,12 +1020,14 @@
       <w:r>
         <w:rPr>
           <w:rtl w:val="0"/>
-        </w:rPr>
-        <w:t>“</w:t>
-      </w:r>
-      <w:r>
-        <w:rPr>
-          <w:rtl w:val="0"/>
+          <w:lang w:val="de-DE"/>
+        </w:rPr>
+        <w:t>“</w:t>
+      </w:r>
+      <w:r>
+        <w:rPr>
+          <w:rtl w:val="0"/>
+          <w:lang w:val="en-US"/>
         </w:rPr>
         <w:t>How romantic,</w:t>
       </w:r>
@@ -953,6 +1047,7 @@
       <w:r>
         <w:rPr>
           <w:rtl w:val="0"/>
+          <w:lang w:val="de-DE"/>
         </w:rPr>
         <w:t>“</w:t>
       </w:r>
@@ -980,17 +1075,18 @@
           <w:rtl w:val="0"/>
           <w:lang w:val="en-US"/>
         </w:rPr>
-        <w:t xml:space="preserve">Bell pulled off Rex's shirt. They kissed. Rex took off Bell's top, and started undoing her bra. As they fondled each other in the darkness, Bell saw the silhouette of a horse on the side of the tent. </w:t>
-      </w:r>
-    </w:p>
-    <w:p>
-      <w:pPr>
-        <w:pStyle w:val="Body"/>
-        <w:bidi w:val="0"/>
-      </w:pPr>
-      <w:r>
-        <w:rPr>
-          <w:rtl w:val="0"/>
+        <w:t xml:space="preserve">Bell pulled off Chad's shirt. They kissed. Chad took off Bell's top, and started undoing her bra. As they fondled each other in the darkness, Bell saw the silhouette of a horse on the side of the tent. </w:t>
+      </w:r>
+    </w:p>
+    <w:p>
+      <w:pPr>
+        <w:pStyle w:val="Body"/>
+        <w:bidi w:val="0"/>
+      </w:pPr>
+      <w:r>
+        <w:rPr>
+          <w:rtl w:val="0"/>
+          <w:lang w:val="de-DE"/>
         </w:rPr>
         <w:t>“</w:t>
       </w:r>
@@ -1012,17 +1108,18 @@
           <w:rtl w:val="0"/>
           <w:lang w:val="en-US"/>
         </w:rPr>
-        <w:t xml:space="preserve">said Bell. She put her shirt back on as quickly as she could and stepped out of the tent, but the horse was nowhere to be seen. Rex stepped out of the tent with a sour expression on his face. He stood around, still and silent, as Bell continued to look for the horse. </w:t>
-      </w:r>
-    </w:p>
-    <w:p>
-      <w:pPr>
-        <w:pStyle w:val="Body"/>
-        <w:bidi w:val="0"/>
-      </w:pPr>
-      <w:r>
-        <w:rPr>
-          <w:rtl w:val="0"/>
+        <w:t xml:space="preserve">said Bell. She put her shirt back on as quickly as she could and stepped out of the tent, but the horse was nowhere to be seen. Chad stepped out of the tent with a sour expression on his face. He stood around, still and silent, as Bell continued to look for the horse. </w:t>
+      </w:r>
+    </w:p>
+    <w:p>
+      <w:pPr>
+        <w:pStyle w:val="Body"/>
+        <w:bidi w:val="0"/>
+      </w:pPr>
+      <w:r>
+        <w:rPr>
+          <w:rtl w:val="0"/>
+          <w:lang w:val="de-DE"/>
         </w:rPr>
         <w:t>“</w:t>
       </w:r>
@@ -1057,7 +1154,7 @@
           <w:rtl w:val="0"/>
           <w:lang w:val="en-US"/>
         </w:rPr>
-        <w:t>Rex didn't respond. Bell started rif</w:t>
+        <w:t>Chad didn't respond. Bell started rif</w:t>
       </w:r>
       <w:r>
         <w:rPr>
@@ -1082,6 +1179,7 @@
       <w:r>
         <w:rPr>
           <w:rtl w:val="0"/>
+          <w:lang w:val="de-DE"/>
         </w:rPr>
         <w:t>“</w:t>
       </w:r>
@@ -1103,17 +1201,18 @@
           <w:rtl w:val="0"/>
           <w:lang w:val="en-US"/>
         </w:rPr>
-        <w:t xml:space="preserve">said Rex. He kicked a rock, and stormed off towards the creek. </w:t>
-      </w:r>
-    </w:p>
-    <w:p>
-      <w:pPr>
-        <w:pStyle w:val="Body"/>
-        <w:bidi w:val="0"/>
-      </w:pPr>
-      <w:r>
-        <w:rPr>
-          <w:rtl w:val="0"/>
+        <w:t xml:space="preserve">said Chad. He kicked a rock, and stormed off towards the creek. </w:t>
+      </w:r>
+    </w:p>
+    <w:p>
+      <w:pPr>
+        <w:pStyle w:val="Body"/>
+        <w:bidi w:val="0"/>
+      </w:pPr>
+      <w:r>
+        <w:rPr>
+          <w:rtl w:val="0"/>
+          <w:lang w:val="de-DE"/>
         </w:rPr>
         <w:t>“</w:t>
       </w:r>
@@ -1134,6 +1233,7 @@
       <w:r>
         <w:rPr>
           <w:rtl w:val="0"/>
+          <w:lang w:val="en-US"/>
         </w:rPr>
         <w:t>t. Fucking hell,</w:t>
       </w:r>
@@ -1186,6 +1286,7 @@
       <w:r>
         <w:rPr>
           <w:rtl w:val="0"/>
+          <w:lang w:val="de-DE"/>
         </w:rPr>
         <w:t>“</w:t>
       </w:r>
@@ -1218,15 +1319,16 @@
       <w:r>
         <w:rPr>
           <w:rtl w:val="0"/>
-        </w:rPr>
-        <w:t>“</w:t>
-      </w:r>
-      <w:r>
-        <w:rPr>
-          <w:rtl w:val="0"/>
-          <w:lang w:val="en-US"/>
-        </w:rPr>
-        <w:t>Yeah, yeah. Rex is having a whinge because I saw a brumby. It's f</w:t>
+          <w:lang w:val="de-DE"/>
+        </w:rPr>
+        <w:t>“</w:t>
+      </w:r>
+      <w:r>
+        <w:rPr>
+          <w:rtl w:val="0"/>
+          <w:lang w:val="en-US"/>
+        </w:rPr>
+        <w:t>Yeah, yeah. Chad is having a whinge because I saw a brumby. It's f</w:t>
       </w:r>
       <w:r>
         <w:rPr>
@@ -1263,6 +1365,7 @@
       <w:r>
         <w:rPr>
           <w:rtl w:val="0"/>
+          <w:lang w:val="de-DE"/>
         </w:rPr>
         <w:t>“</w:t>
       </w:r>
@@ -1310,7 +1413,7 @@
           <w:rtl w:val="0"/>
           <w:lang w:val="en-US"/>
         </w:rPr>
-        <w:t>Bell ran towards the creek. She turned a corner and could see the outline of a horse rearing up, striking against a cliff face with its front hooves. She shone the light on the rocks, and there was Rex. His arms were covering his head, but they did little to shield him from the heavy blows. Bell screamed. The torch brief</w:t>
+        <w:t>Bell ran towards the creek. She turned a corner and could see the outline of a horse rearing up, striking against a cliff face with its front hooves. She shone the light on the rocks, and there was Chad. His arms were covering his head, but they did little to shield him from the heavy blows. Bell screamed. The torch brief</w:t>
       </w:r>
       <w:r>
         <w:rPr>
@@ -1335,12 +1438,14 @@
       <w:r>
         <w:rPr>
           <w:rtl w:val="0"/>
-        </w:rPr>
-        <w:t>“</w:t>
-      </w:r>
-      <w:r>
-        <w:rPr>
-          <w:rtl w:val="0"/>
+          <w:lang w:val="de-DE"/>
+        </w:rPr>
+        <w:t>“</w:t>
+      </w:r>
+      <w:r>
+        <w:rPr>
+          <w:rtl w:val="0"/>
+          <w:lang w:val="ru-RU"/>
         </w:rPr>
         <w:t>Stop! Stop!</w:t>
       </w:r>
@@ -1355,7 +1460,7 @@
           <w:rtl w:val="0"/>
           <w:lang w:val="en-US"/>
         </w:rPr>
-        <w:t xml:space="preserve">screamed Bell as she ran towards Rex. The animal came back down to the ground and disappeared behind the corner of the cliff. </w:t>
+        <w:t xml:space="preserve">screamed Bell as she ran towards Chad. The animal came back down to the ground and disappeared behind the corner of the cliff. </w:t>
       </w:r>
     </w:p>
     <w:p>
@@ -1382,7 +1487,7 @@
           <w:rtl w:val="0"/>
           <w:lang w:val="en-US"/>
         </w:rPr>
-        <w:t xml:space="preserve">nally got to Rex, he was badly injured. He was unconscious, slumped against the rock wall. Bell shone the torch over his body to assess the damage, crying. His arms were heavily bruised, and there was a large red hoof mark on his forehead. On his chest there was a red patch of skin over obviously broken ribs. </w:t>
+        <w:t xml:space="preserve">nally got to Chad, he was badly injured. He was unconscious, slumped against the rock wall. Bell shone the torch over his body to assess the damage, crying. His arms were heavily bruised, and there was a large red hoof mark on his forehead. On his chest there was a red patch of skin over obviously broken ribs. </w:t>
       </w:r>
     </w:p>
     <w:p>
@@ -1400,6 +1505,7 @@
       <w:r>
         <w:rPr>
           <w:rtl w:val="0"/>
+          <w:lang w:val="de-DE"/>
         </w:rPr>
         <w:br w:type="textWrapping"/>
         <w:t>“</w:t>
@@ -1427,6 +1533,7 @@
       <w:r>
         <w:rPr>
           <w:rtl w:val="0"/>
+          <w:lang w:val="de-DE"/>
         </w:rPr>
         <w:br w:type="textWrapping"/>
         <w:t>“</w:t>
@@ -1460,6 +1567,7 @@
       <w:r>
         <w:rPr>
           <w:rtl w:val="0"/>
+          <w:lang w:val="de-DE"/>
         </w:rPr>
         <w:t>“</w:t>
       </w:r>
@@ -1505,6 +1613,7 @@
       <w:r>
         <w:rPr>
           <w:rtl w:val="0"/>
+          <w:lang w:val="de-DE"/>
         </w:rPr>
         <w:t>“</w:t>
       </w:r>
@@ -1537,6 +1646,7 @@
       <w:r>
         <w:rPr>
           <w:rtl w:val="0"/>
+          <w:lang w:val="de-DE"/>
         </w:rPr>
         <w:t>“</w:t>
       </w:r>
@@ -1569,6 +1679,7 @@
       <w:r>
         <w:rPr>
           <w:rtl w:val="0"/>
+          <w:lang w:val="de-DE"/>
         </w:rPr>
         <w:t>“</w:t>
       </w:r>
@@ -1603,7 +1714,7 @@
           <w:rtl w:val="0"/>
           <w:lang w:val="en-US"/>
         </w:rPr>
-        <w:t xml:space="preserve">Kira and Shaun carefully placed Rex in the back seat of the car. Bell was still sitting on the ground crying, so Kira helped her into the back seat as well. </w:t>
+        <w:t xml:space="preserve">Kira and Shaun carefully placed Chad in the back seat of the car. Bell was still sitting on the ground crying, so Kira helped her into the back seat as well. </w:t>
       </w:r>
     </w:p>
     <w:p>
@@ -1681,6 +1792,7 @@
       <w:r>
         <w:rPr>
           <w:rtl w:val="0"/>
+          <w:lang w:val="de-DE"/>
         </w:rPr>
         <w:t>“</w:t>
       </w:r>
@@ -1713,12 +1825,14 @@
       <w:r>
         <w:rPr>
           <w:rtl w:val="0"/>
-        </w:rPr>
-        <w:t>“</w:t>
-      </w:r>
-      <w:r>
-        <w:rPr>
-          <w:rtl w:val="0"/>
+          <w:lang w:val="de-DE"/>
+        </w:rPr>
+        <w:t>“</w:t>
+      </w:r>
+      <w:r>
+        <w:rPr>
+          <w:rtl w:val="0"/>
+          <w:lang w:val="en-US"/>
         </w:rPr>
         <w:t>Calm down,</w:t>
       </w:r>
@@ -1738,6 +1852,7 @@
       <w:r>
         <w:rPr>
           <w:rtl w:val="0"/>
+          <w:lang w:val="de-DE"/>
         </w:rPr>
         <w:t>“</w:t>
       </w:r>
@@ -1792,7 +1907,7 @@
           <w:rtl w:val="0"/>
           <w:lang w:val="en-US"/>
         </w:rPr>
-        <w:t xml:space="preserve">Rex was slightly more awake; awake enough to cough up blood. Bell was holding him, sobbing and afraid. Nobody was wearing a seatbelt. </w:t>
+        <w:t xml:space="preserve">Chad was slightly more awake; awake enough to cough up blood. Bell was holding him, sobbing and afraid. Nobody was wearing a seatbelt. </w:t>
       </w:r>
     </w:p>
     <w:p>
@@ -1850,6 +1965,7 @@
       <w:r>
         <w:rPr>
           <w:rtl w:val="0"/>
+          <w:lang w:val="de-DE"/>
         </w:rPr>
         <w:t>“</w:t>
       </w:r>
@@ -1884,30 +2000,31 @@
           <w:rtl w:val="0"/>
           <w:lang w:val="en-US"/>
         </w:rPr>
-        <w:t xml:space="preserve">Bell and Rex cautiously stepped out of the wreckage and searched for the beast's body. They were too afraid to tend to Rex while the white monster was still around. </w:t>
-      </w:r>
-    </w:p>
-    <w:p>
-      <w:pPr>
-        <w:pStyle w:val="Body"/>
-        <w:bidi w:val="0"/>
-      </w:pPr>
-      <w:r>
-        <w:rPr>
-          <w:rtl w:val="0"/>
-          <w:lang w:val="en-US"/>
-        </w:rPr>
-        <w:t xml:space="preserve">Bell opened the door and started awkwardly dragging Rex down the dirt road. She was crying loudly in a delirium. </w:t>
-      </w:r>
-    </w:p>
-    <w:p>
-      <w:pPr>
-        <w:pStyle w:val="Body"/>
-        <w:bidi w:val="0"/>
-      </w:pPr>
-      <w:r>
-        <w:rPr>
-          <w:rtl w:val="0"/>
+        <w:t xml:space="preserve">Bell and Chad cautiously stepped out of the wreckage and searched for the beast's body. They were too afraid to tend to Chad while the white monster was still around. </w:t>
+      </w:r>
+    </w:p>
+    <w:p>
+      <w:pPr>
+        <w:pStyle w:val="Body"/>
+        <w:bidi w:val="0"/>
+      </w:pPr>
+      <w:r>
+        <w:rPr>
+          <w:rtl w:val="0"/>
+          <w:lang w:val="en-US"/>
+        </w:rPr>
+        <w:t xml:space="preserve">Bell opened the door and started awkwardly dragging Chad down the dirt road. She was crying loudly in a delirium. </w:t>
+      </w:r>
+    </w:p>
+    <w:p>
+      <w:pPr>
+        <w:pStyle w:val="Body"/>
+        <w:bidi w:val="0"/>
+      </w:pPr>
+      <w:r>
+        <w:rPr>
+          <w:rtl w:val="0"/>
+          <w:lang w:val="de-DE"/>
         </w:rPr>
         <w:t>“</w:t>
       </w:r>
@@ -1940,6 +2057,7 @@
       <w:r>
         <w:rPr>
           <w:rtl w:val="0"/>
+          <w:lang w:val="de-DE"/>
         </w:rPr>
         <w:t>“</w:t>
       </w:r>
@@ -1966,6 +2084,7 @@
       <w:r>
         <w:rPr>
           <w:rtl w:val="0"/>
+          <w:lang w:val="de-DE"/>
         </w:rPr>
         <w:t>“</w:t>
       </w:r>
@@ -2020,7 +2139,7 @@
           <w:rtl w:val="0"/>
           <w:lang w:val="en-US"/>
         </w:rPr>
-        <w:t xml:space="preserve">Laying on his back, Rex groggily opened his eyes. He saw a massive hoof thunder down towards his face. It was the last thing he ever saw. </w:t>
+        <w:t xml:space="preserve">Laying on his back, Chad groggily opened his eyes. He saw a massive hoof thunder down towards his face. It was the last thing he ever saw. </w:t>
       </w:r>
     </w:p>
     <w:p>
@@ -2085,6 +2204,7 @@
       <w:r>
         <w:rPr>
           <w:rtl w:val="0"/>
+          <w:lang w:val="de-DE"/>
         </w:rPr>
         <w:t>“</w:t>
       </w:r>
@@ -2117,6 +2237,7 @@
       <w:r>
         <w:rPr>
           <w:rtl w:val="0"/>
+          <w:lang w:val="de-DE"/>
         </w:rPr>
         <w:t>“</w:t>
       </w:r>
@@ -2149,6 +2270,7 @@
       <w:r>
         <w:rPr>
           <w:rtl w:val="0"/>
+          <w:lang w:val="de-DE"/>
         </w:rPr>
         <w:t>“</w:t>
       </w:r>
@@ -2219,6 +2341,7 @@
       <w:r>
         <w:rPr>
           <w:rtl w:val="0"/>
+          <w:lang w:val="de-DE"/>
         </w:rPr>
         <w:t>“</w:t>
       </w:r>
@@ -2251,12 +2374,14 @@
       <w:r>
         <w:rPr>
           <w:rtl w:val="0"/>
-        </w:rPr>
-        <w:t>“</w:t>
-      </w:r>
-      <w:r>
-        <w:rPr>
-          <w:rtl w:val="0"/>
+          <w:lang w:val="de-DE"/>
+        </w:rPr>
+        <w:t>“</w:t>
+      </w:r>
+      <w:r>
+        <w:rPr>
+          <w:rtl w:val="0"/>
+          <w:lang w:val="pt-PT"/>
         </w:rPr>
         <w:t>Yes.</w:t>
       </w:r>
@@ -2275,6 +2400,7 @@
       <w:r>
         <w:rPr>
           <w:rtl w:val="0"/>
+          <w:lang w:val="de-DE"/>
         </w:rPr>
         <w:t>“</w:t>
       </w:r>
@@ -2300,6 +2426,7 @@
       <w:r>
         <w:rPr>
           <w:rtl w:val="0"/>
+          <w:lang w:val="de-DE"/>
         </w:rPr>
         <w:t>“</w:t>
       </w:r>
@@ -2325,12 +2452,14 @@
       <w:r>
         <w:rPr>
           <w:rtl w:val="0"/>
-        </w:rPr>
-        <w:t>“</w:t>
-      </w:r>
-      <w:r>
-        <w:rPr>
-          <w:rtl w:val="0"/>
+          <w:lang w:val="de-DE"/>
+        </w:rPr>
+        <w:t>“</w:t>
+      </w:r>
+      <w:r>
+        <w:rPr>
+          <w:rtl w:val="0"/>
+          <w:lang w:val="en-US"/>
         </w:rPr>
         <w:t>By a horse?</w:t>
       </w:r>
@@ -2349,6 +2478,7 @@
       <w:r>
         <w:rPr>
           <w:rtl w:val="0"/>
+          <w:lang w:val="de-DE"/>
         </w:rPr>
         <w:t>“</w:t>
       </w:r>
@@ -2387,6 +2517,7 @@
       <w:r>
         <w:rPr>
           <w:rtl w:val="0"/>
+          <w:lang w:val="de-DE"/>
         </w:rPr>
         <w:t>“</w:t>
       </w:r>
@@ -2433,6 +2564,7 @@
       <w:r>
         <w:rPr>
           <w:rtl w:val="0"/>
+          <w:lang w:val="de-DE"/>
         </w:rPr>
         <w:t>“</w:t>
       </w:r>
@@ -2459,6 +2591,7 @@
       <w:r>
         <w:rPr>
           <w:rtl w:val="0"/>
+          <w:lang w:val="de-DE"/>
         </w:rPr>
         <w:t>“</w:t>
       </w:r>
@@ -2491,6 +2624,7 @@
       <w:r>
         <w:rPr>
           <w:rtl w:val="0"/>
+          <w:lang w:val="de-DE"/>
         </w:rPr>
         <w:t>“</w:t>
       </w:r>
@@ -2537,6 +2671,7 @@
       <w:r>
         <w:rPr>
           <w:rtl w:val="0"/>
+          <w:lang w:val="en-US"/>
         </w:rPr>
         <w:t xml:space="preserve"> and hung up. </w:t>
       </w:r>
@@ -2549,6 +2684,7 @@
       <w:r>
         <w:rPr>
           <w:rtl w:val="0"/>
+          <w:lang w:val="de-DE"/>
         </w:rPr>
         <w:t>“</w:t>
       </w:r>
@@ -2595,6 +2731,7 @@
       <w:r>
         <w:rPr>
           <w:rtl w:val="0"/>
+          <w:lang w:val="de-DE"/>
         </w:rPr>
         <w:t>“</w:t>
       </w:r>
@@ -2634,12 +2771,14 @@
       <w:r>
         <w:rPr>
           <w:rtl w:val="0"/>
-        </w:rPr>
-        <w:t>“</w:t>
-      </w:r>
-      <w:r>
-        <w:rPr>
-          <w:rtl w:val="0"/>
+          <w:lang w:val="de-DE"/>
+        </w:rPr>
+        <w:t>“</w:t>
+      </w:r>
+      <w:r>
+        <w:rPr>
+          <w:rtl w:val="0"/>
+          <w:lang w:val="en-US"/>
         </w:rPr>
         <w:t>Yeah,</w:t>
       </w:r>
@@ -2659,13 +2798,14 @@
       <w:r>
         <w:rPr>
           <w:rtl w:val="0"/>
-        </w:rPr>
-        <w:t>“</w:t>
-      </w:r>
-      <w:r>
-        <w:rPr>
-          <w:rtl w:val="0"/>
-          <w:lang w:val="nl-NL"/>
+          <w:lang w:val="de-DE"/>
+        </w:rPr>
+        <w:t>“</w:t>
+      </w:r>
+      <w:r>
+        <w:rPr>
+          <w:rtl w:val="0"/>
+          <w:lang w:val="en-US"/>
         </w:rPr>
         <w:t>it was.</w:t>
       </w:r>
@@ -2684,6 +2824,7 @@
       <w:r>
         <w:rPr>
           <w:rtl w:val="0"/>
+          <w:lang w:val="de-DE"/>
         </w:rPr>
         <w:t>“</w:t>
       </w:r>
@@ -2717,6 +2858,7 @@
       <w:r>
         <w:rPr>
           <w:rtl w:val="0"/>
+          <w:lang w:val="de-DE"/>
         </w:rPr>
         <w:t>“</w:t>
       </w:r>
@@ -2777,13 +2919,14 @@
       <w:r>
         <w:rPr>
           <w:rtl w:val="0"/>
-        </w:rPr>
-        <w:t>“</w:t>
-      </w:r>
-      <w:r>
-        <w:rPr>
-          <w:rtl w:val="0"/>
-          <w:lang w:val="nl-NL"/>
+          <w:lang w:val="de-DE"/>
+        </w:rPr>
+        <w:t>“</w:t>
+      </w:r>
+      <w:r>
+        <w:rPr>
+          <w:rtl w:val="0"/>
+          <w:lang w:val="en-US"/>
         </w:rPr>
         <w:t>Oh my god. It's Mahagaba,</w:t>
       </w:r>
@@ -2823,6 +2966,7 @@
       <w:r>
         <w:rPr>
           <w:rtl w:val="0"/>
+          <w:lang w:val="de-DE"/>
         </w:rPr>
         <w:t>“</w:t>
       </w:r>
@@ -2869,6 +3013,7 @@
       <w:r>
         <w:rPr>
           <w:rtl w:val="0"/>
+          <w:lang w:val="de-DE"/>
         </w:rPr>
         <w:t>“</w:t>
       </w:r>
@@ -2901,6 +3046,7 @@
       <w:r>
         <w:rPr>
           <w:rtl w:val="0"/>
+          <w:lang w:val="de-DE"/>
         </w:rPr>
         <w:t>“</w:t>
       </w:r>
@@ -2939,6 +3085,7 @@
       <w:r>
         <w:rPr>
           <w:rtl w:val="0"/>
+          <w:lang w:val="en-US"/>
         </w:rPr>
         <w:t>Seamus kept f</w:t>
       </w:r>
@@ -3019,6 +3166,7 @@
       <w:r>
         <w:rPr>
           <w:rtl w:val="0"/>
+          <w:lang w:val="de-DE"/>
         </w:rPr>
         <w:t>“</w:t>
       </w:r>
@@ -3045,6 +3193,7 @@
       <w:r>
         <w:rPr>
           <w:rtl w:val="0"/>
+          <w:lang w:val="de-DE"/>
         </w:rPr>
         <w:t>“</w:t>
       </w:r>
@@ -3083,6 +3232,7 @@
       <w:r>
         <w:rPr>
           <w:rtl w:val="0"/>
+          <w:lang w:val="de-DE"/>
         </w:rPr>
         <w:t>“</w:t>
       </w:r>
@@ -3109,6 +3259,7 @@
       <w:r>
         <w:rPr>
           <w:rtl w:val="0"/>
+          <w:lang w:val="de-DE"/>
         </w:rPr>
         <w:t>“</w:t>
       </w:r>
@@ -3134,6 +3285,7 @@
       <w:r>
         <w:rPr>
           <w:rtl w:val="0"/>
+          <w:lang w:val="de-DE"/>
         </w:rPr>
         <w:t>“</w:t>
       </w:r>
@@ -3175,17 +3327,18 @@
           <w:rtl w:val="0"/>
           <w:lang w:val="en-US"/>
         </w:rPr>
-        <w:t xml:space="preserve">Bell was growing more worried. What happened to Rex, Kira, and Shaun? She remembered seeing Mahagaba above her, then running into the bush. Everything else was a blur. </w:t>
-      </w:r>
-    </w:p>
-    <w:p>
-      <w:pPr>
-        <w:pStyle w:val="Body"/>
-        <w:bidi w:val="0"/>
-      </w:pPr>
-      <w:r>
-        <w:rPr>
-          <w:rtl w:val="0"/>
+        <w:t xml:space="preserve">Bell was growing more worried. What happened to Chad, Kira, and Shaun? She remembered seeing Mahagaba above her, then running into the bush. Everything else was a blur. </w:t>
+      </w:r>
+    </w:p>
+    <w:p>
+      <w:pPr>
+        <w:pStyle w:val="Body"/>
+        <w:bidi w:val="0"/>
+      </w:pPr>
+      <w:r>
+        <w:rPr>
+          <w:rtl w:val="0"/>
+          <w:lang w:val="de-DE"/>
         </w:rPr>
         <w:t>“</w:t>
       </w:r>
@@ -3232,6 +3385,7 @@
       <w:r>
         <w:rPr>
           <w:rtl w:val="0"/>
+          <w:lang w:val="de-DE"/>
         </w:rPr>
         <w:t>“</w:t>
       </w:r>
@@ -3270,6 +3424,7 @@
       <w:r>
         <w:rPr>
           <w:rtl w:val="0"/>
+          <w:lang w:val="de-DE"/>
         </w:rPr>
         <w:t>“</w:t>
       </w:r>
@@ -3316,6 +3471,7 @@
       <w:r>
         <w:rPr>
           <w:rtl w:val="0"/>
+          <w:lang w:val="de-DE"/>
         </w:rPr>
         <w:t>“</w:t>
       </w:r>
@@ -3341,6 +3497,7 @@
       <w:r>
         <w:rPr>
           <w:rtl w:val="0"/>
+          <w:lang w:val="de-DE"/>
         </w:rPr>
         <w:t>“</w:t>
       </w:r>
@@ -3366,6 +3523,7 @@
       <w:r>
         <w:rPr>
           <w:rtl w:val="0"/>
+          <w:lang w:val="de-DE"/>
         </w:rPr>
         <w:t>“</w:t>
       </w:r>
@@ -3393,7 +3551,7 @@
           <w:rtl w:val="0"/>
           <w:lang w:val="en-US"/>
         </w:rPr>
-        <w:t xml:space="preserve">Bell galloped out onto the road, and back towards the campsite. She felt a little safer on a horse than on foot. She saw the car ahead, and slowed to a canter. With one glance at Rex's crushed skull, she vomited. The horse kept moving, and Bell allowed it to. The tears came back. She brushed what vomit she could off her clothes and the horse, and didn't dare look back. </w:t>
+        <w:t xml:space="preserve">Bell galloped out onto the road, and back towards the campsite. She felt a little safer on a horse than on foot. She saw the car ahead, and slowed to a canter. With one glance at Chad's crushed skull, she vomited. The horse kept moving, and Bell allowed it to. The tears came back. She brushed what vomit she could off her clothes and the horse, and didn't dare look back. </w:t>
       </w:r>
     </w:p>
     <w:p>
@@ -3417,12 +3575,14 @@
       <w:r>
         <w:rPr>
           <w:rtl w:val="0"/>
-        </w:rPr>
-        <w:t>“</w:t>
-      </w:r>
-      <w:r>
-        <w:rPr>
-          <w:rtl w:val="0"/>
+          <w:lang w:val="de-DE"/>
+        </w:rPr>
+        <w:t>“</w:t>
+      </w:r>
+      <w:r>
+        <w:rPr>
+          <w:rtl w:val="0"/>
+          <w:lang w:val="de-DE"/>
         </w:rPr>
         <w:t>Kira? Shaun?</w:t>
       </w:r>
@@ -3448,6 +3608,7 @@
       <w:r>
         <w:rPr>
           <w:rtl w:val="0"/>
+          <w:lang w:val="de-DE"/>
         </w:rPr>
         <w:t>“</w:t>
       </w:r>
@@ -3485,6 +3646,7 @@
       <w:r>
         <w:rPr>
           <w:rtl w:val="0"/>
+          <w:lang w:val="de-DE"/>
         </w:rPr>
         <w:t>“</w:t>
       </w:r>
@@ -3530,6 +3692,7 @@
       <w:r>
         <w:rPr>
           <w:rtl w:val="0"/>
+          <w:lang w:val="de-DE"/>
         </w:rPr>
         <w:t>“</w:t>
       </w:r>
@@ -3555,12 +3718,14 @@
       <w:r>
         <w:rPr>
           <w:rtl w:val="0"/>
-        </w:rPr>
-        <w:t>“</w:t>
-      </w:r>
-      <w:r>
-        <w:rPr>
-          <w:rtl w:val="0"/>
+          <w:lang w:val="de-DE"/>
+        </w:rPr>
+        <w:t>“</w:t>
+      </w:r>
+      <w:r>
+        <w:rPr>
+          <w:rtl w:val="0"/>
+          <w:lang w:val="en-US"/>
         </w:rPr>
         <w:t>Here Mahagaba.</w:t>
       </w:r>
@@ -3592,12 +3757,14 @@
       <w:r>
         <w:rPr>
           <w:rtl w:val="0"/>
-        </w:rPr>
-        <w:t>“</w:t>
-      </w:r>
-      <w:r>
-        <w:rPr>
-          <w:rtl w:val="0"/>
+          <w:lang w:val="de-DE"/>
+        </w:rPr>
+        <w:t>“</w:t>
+      </w:r>
+      <w:r>
+        <w:rPr>
+          <w:rtl w:val="0"/>
+          <w:lang w:val="en-US"/>
         </w:rPr>
         <w:t>Here boy,</w:t>
       </w:r>
@@ -3636,12 +3803,14 @@
       <w:r>
         <w:rPr>
           <w:rtl w:val="0"/>
-        </w:rPr>
-        <w:t>“</w:t>
-      </w:r>
-      <w:r>
-        <w:rPr>
-          <w:rtl w:val="0"/>
+          <w:lang w:val="de-DE"/>
+        </w:rPr>
+        <w:t>“</w:t>
+      </w:r>
+      <w:r>
+        <w:rPr>
+          <w:rtl w:val="0"/>
+          <w:lang w:val="en-US"/>
         </w:rPr>
         <w:t>Good boy,</w:t>
       </w:r>
@@ -3694,12 +3863,14 @@
       <w:r>
         <w:rPr>
           <w:rtl w:val="0"/>
-        </w:rPr>
-        <w:t>“</w:t>
-      </w:r>
-      <w:r>
-        <w:rPr>
-          <w:rtl w:val="0"/>
+          <w:lang w:val="de-DE"/>
+        </w:rPr>
+        <w:t>“</w:t>
+      </w:r>
+      <w:r>
+        <w:rPr>
+          <w:rtl w:val="0"/>
+          <w:lang w:val="en-US"/>
         </w:rPr>
         <w:t>Good... boy,</w:t>
       </w:r>
@@ -3725,6 +3896,7 @@
       <w:r>
         <w:rPr>
           <w:rtl w:val="0"/>
+          <w:lang w:val="de-DE"/>
         </w:rPr>
         <w:t>“</w:t>
       </w:r>
@@ -3761,6 +3933,7 @@
       <w:r>
         <w:rPr>
           <w:rtl w:val="0"/>
+          <w:lang w:val="de-DE"/>
         </w:rPr>
         <w:br w:type="textWrapping"/>
         <w:t>“</w:t>
@@ -3807,12 +3980,14 @@
       <w:r>
         <w:rPr>
           <w:rtl w:val="0"/>
-        </w:rPr>
-        <w:t>“</w:t>
-      </w:r>
-      <w:r>
-        <w:rPr>
-          <w:rtl w:val="0"/>
+          <w:lang w:val="de-DE"/>
+        </w:rPr>
+        <w:t>“</w:t>
+      </w:r>
+      <w:r>
+        <w:rPr>
+          <w:rtl w:val="0"/>
+          <w:lang w:val="en-US"/>
         </w:rPr>
         <w:t>Fucking!</w:t>
       </w:r>
@@ -3846,6 +4021,7 @@
       <w:r>
         <w:rPr>
           <w:rtl w:val="0"/>
+          <w:lang w:val="de-DE"/>
         </w:rPr>
         <w:t>“</w:t>
       </w:r>
@@ -3871,6 +4047,7 @@
       <w:r>
         <w:rPr>
           <w:rtl w:val="0"/>
+          <w:lang w:val="de-DE"/>
         </w:rPr>
         <w:t>“</w:t>
       </w:r>
@@ -3903,6 +4080,7 @@
       <w:r>
         <w:rPr>
           <w:rtl w:val="0"/>
+          <w:lang w:val="de-DE"/>
         </w:rPr>
         <w:t>“</w:t>
       </w:r>
@@ -3942,7 +4120,6 @@
       <w:r>
         <w:rPr>
           <w:rtl w:val="0"/>
-          <w:lang w:val="en-US"/>
         </w:rPr>
         <w:t xml:space="preserve">ashing and siren blaring. </w:t>
       </w:r>
@@ -3968,6 +4145,7 @@
       <w:r>
         <w:rPr>
           <w:rtl w:val="0"/>
+          <w:lang w:val="de-DE"/>
         </w:rPr>
         <w:t>“</w:t>
       </w:r>
@@ -4226,7 +4404,6 @@
       <w:szCs w:val="60"/>
       <w:u w:val="none"/>
       <w:vertAlign w:val="baseline"/>
-      <w:lang w:val="de-DE"/>
     </w:rPr>
   </w:style>
   <w:style w:type="paragraph" w:styleId="Body">
@@ -4264,7 +4441,6 @@
       <w:szCs w:val="22"/>
       <w:u w:val="none"/>
       <w:vertAlign w:val="baseline"/>
-      <w:lang w:val="de-DE"/>
     </w:rPr>
   </w:style>
   <w:style w:type="paragraph" w:styleId="Subtitle">
@@ -4377,7 +4553,7 @@
       <w:szCs w:val="22"/>
       <w:u w:val="none"/>
       <w:vertAlign w:val="baseline"/>
-      <w:lang w:val="en-US"/>
+      <w:lang w:val="es-ES_tradnl"/>
     </w:rPr>
   </w:style>
 </w:styles>

</xml_diff>